<commit_message>
game history game design/developing a game
</commit_message>
<xml_diff>
--- a/ba_entwurf.docx
+++ b/ba_entwurf.docx
@@ -81,13 +81,45 @@
           <w:highlight w:val="yellow"/>
           <w:lang w:val="en-GB"/>
         </w:rPr>
-        <w:t xml:space="preserve"> of game design by taking an image sequence from a 2D side-scroll game and desaturate it. By removing the image of it’s colours and hues, the eye has </w:t>
-      </w:r>
+        <w:t xml:space="preserve"> of game design by taking an image sequence from a 2D side-scroll game and </w:t>
+      </w:r>
+      <w:proofErr w:type="spellStart"/>
       <w:r>
         <w:rPr>
           <w:highlight w:val="yellow"/>
           <w:lang w:val="en-GB"/>
         </w:rPr>
+        <w:t>desaturate</w:t>
+      </w:r>
+      <w:proofErr w:type="spellEnd"/>
+      <w:r>
+        <w:rPr>
+          <w:highlight w:val="yellow"/>
+          <w:lang w:val="en-GB"/>
+        </w:rPr>
+        <w:t xml:space="preserve"> it. By removing the image of </w:t>
+      </w:r>
+      <w:proofErr w:type="gramStart"/>
+      <w:r>
+        <w:rPr>
+          <w:highlight w:val="yellow"/>
+          <w:lang w:val="en-GB"/>
+        </w:rPr>
+        <w:t>it’s</w:t>
+      </w:r>
+      <w:proofErr w:type="gramEnd"/>
+      <w:r>
+        <w:rPr>
+          <w:highlight w:val="yellow"/>
+          <w:lang w:val="en-GB"/>
+        </w:rPr>
+        <w:t xml:space="preserve"> colours and hues, the eye has </w:t>
+      </w:r>
+      <w:r>
+        <w:rPr>
+          <w:highlight w:val="yellow"/>
+          <w:lang w:val="en-GB"/>
+        </w:rPr>
         <w:t>a more difficulty to identify all</w:t>
       </w:r>
       <w:r>
@@ -126,8 +158,6 @@
         </w:rPr>
         <w:t xml:space="preserve">of </w:t>
       </w:r>
-      <w:bookmarkStart w:id="0" w:name="_GoBack"/>
-      <w:bookmarkEnd w:id="0"/>
       <w:r>
         <w:rPr>
           <w:lang w:val="en-GB"/>
@@ -200,7 +230,21 @@
         <w:rPr>
           <w:lang w:val="en-GB"/>
         </w:rPr>
-        <w:t>is able to create subliminal guides in order to control the sight of it’s viewer. The goal is to lead the eye back to the focal point of the painting.</w:t>
+        <w:t xml:space="preserve">is able to create subliminal guides in order to control the sight of </w:t>
+      </w:r>
+      <w:proofErr w:type="gramStart"/>
+      <w:r>
+        <w:rPr>
+          <w:lang w:val="en-GB"/>
+        </w:rPr>
+        <w:t>it’s</w:t>
+      </w:r>
+      <w:proofErr w:type="gramEnd"/>
+      <w:r>
+        <w:rPr>
+          <w:lang w:val="en-GB"/>
+        </w:rPr>
+        <w:t xml:space="preserve"> viewer. The goal is to lead the eye back to the focal point of the painting.</w:t>
       </w:r>
     </w:p>
     <w:p>
@@ -220,8 +264,30 @@
         <w:rPr>
           <w:lang w:val="en-GB"/>
         </w:rPr>
-        <w:t>Such guidelines are applicable to video games as well, in order to create an enhanced comprehension of it’s elements. By way of example, in the first-person shooter game “F.E.A.R 2: Project Origin” principles in the field of arts can be identified, such as lighting, contrast and the use of focal points. (Clement Melendez).</w:t>
-      </w:r>
+        <w:t xml:space="preserve">Such guidelines are applicable to video games as well, in order to create an enhanced comprehension of </w:t>
+      </w:r>
+      <w:proofErr w:type="gramStart"/>
+      <w:r>
+        <w:rPr>
+          <w:lang w:val="en-GB"/>
+        </w:rPr>
+        <w:t>it’s</w:t>
+      </w:r>
+      <w:proofErr w:type="gramEnd"/>
+      <w:r>
+        <w:rPr>
+          <w:lang w:val="en-GB"/>
+        </w:rPr>
+        <w:t xml:space="preserve"> elements. By way of example, in the first-person shooter game “F.E.A.R 2: Project Origin” principles in the field of arts can be identified, such as lighting, contrast and the use of focal points. </w:t>
+      </w:r>
+      <w:proofErr w:type="gramStart"/>
+      <w:r>
+        <w:rPr>
+          <w:lang w:val="en-GB"/>
+        </w:rPr>
+        <w:t>(Clement Melendez).</w:t>
+      </w:r>
+      <w:proofErr w:type="gramEnd"/>
     </w:p>
     <w:p>
       <w:pPr>
@@ -278,6 +344,49 @@
         </w:rPr>
         <w:t>Based off of the in-depth examination of the above-mentioned topics, a questionnaire will be developed and test subjects (ranging from casual to core gamers) are going to be asked. The results are going to be evaluated and discussed.</w:t>
       </w:r>
+    </w:p>
+    <w:p>
+      <w:pPr>
+        <w:rPr>
+          <w:lang w:val="en-GB"/>
+        </w:rPr>
+      </w:pPr>
+    </w:p>
+    <w:p>
+      <w:pPr>
+        <w:rPr>
+          <w:lang w:val="en-GB"/>
+        </w:rPr>
+      </w:pPr>
+      <w:r>
+        <w:rPr>
+          <w:lang w:val="en-GB"/>
+        </w:rPr>
+        <w:t xml:space="preserve">Aesthetics; web, arts such as painting, applicable to game aesthetics, reading system; shape flow, how to orientate the composition; wander off the image, </w:t>
+      </w:r>
+      <w:proofErr w:type="spellStart"/>
+      <w:r>
+        <w:rPr>
+          <w:lang w:val="en-GB"/>
+        </w:rPr>
+        <w:t>tricken</w:t>
+      </w:r>
+      <w:proofErr w:type="spellEnd"/>
+      <w:r>
+        <w:rPr>
+          <w:lang w:val="en-GB"/>
+        </w:rPr>
+        <w:t xml:space="preserve"> the eye, focal point</w:t>
+      </w:r>
+    </w:p>
+    <w:p>
+      <w:pPr>
+        <w:rPr>
+          <w:lang w:val="en-GB"/>
+        </w:rPr>
+      </w:pPr>
+      <w:bookmarkStart w:id="0" w:name="_GoBack"/>
+      <w:bookmarkEnd w:id="0"/>
     </w:p>
     <w:sectPr>
       <w:pgSz w:w="11900" w:h="16840"/>

</xml_diff>